<commit_message>
Update in the monitoring plan
</commit_message>
<xml_diff>
--- a/Scala/MonitoringPlan.docx
+++ b/Scala/MonitoringPlan.docx
@@ -589,8 +589,6 @@
             </w:pPr>
           </w:p>
         </w:tc>
-        <w:bookmarkStart w:id="0" w:name="_GoBack"/>
-        <w:bookmarkEnd w:id="0"/>
       </w:tr>
       <w:tr>
         <w:tc>
@@ -1289,6 +1287,95 @@
             <w:r>
               <w:t>100%</w:t>
             </w:r>
+          </w:p>
+        </w:tc>
+        <w:tc>
+          <w:tcPr>
+            <w:tcW w:w="1856" w:type="dxa"/>
+          </w:tcPr>
+          <w:p>
+            <w:pPr>
+              <w:jc w:val="both"/>
+            </w:pPr>
+          </w:p>
+        </w:tc>
+      </w:tr>
+      <w:tr>
+        <w:tc>
+          <w:tcPr>
+            <w:tcW w:w="1795" w:type="dxa"/>
+          </w:tcPr>
+          <w:p>
+            <w:pPr>
+              <w:jc w:val="both"/>
+            </w:pPr>
+            <w:r>
+              <w:t>Program Wrapping</w:t>
+            </w:r>
+          </w:p>
+        </w:tc>
+        <w:tc>
+          <w:tcPr>
+            <w:tcW w:w="4504" w:type="dxa"/>
+          </w:tcPr>
+          <w:p>
+            <w:pPr>
+              <w:jc w:val="both"/>
+            </w:pPr>
+            <w:r>
+              <w:t>Take the given functional methods being developed and generate the proper structures to wrap them.</w:t>
+            </w:r>
+          </w:p>
+        </w:tc>
+        <w:tc>
+          <w:tcPr>
+            <w:tcW w:w="1170" w:type="dxa"/>
+          </w:tcPr>
+          <w:p>
+            <w:pPr>
+              <w:jc w:val="both"/>
+            </w:pPr>
+            <w:r>
+              <w:t>Pablo</w:t>
+            </w:r>
+          </w:p>
+        </w:tc>
+        <w:tc>
+          <w:tcPr>
+            <w:tcW w:w="1169" w:type="dxa"/>
+          </w:tcPr>
+          <w:p>
+            <w:pPr>
+              <w:jc w:val="both"/>
+            </w:pPr>
+            <w:r>
+              <w:t>April 11</w:t>
+            </w:r>
+          </w:p>
+        </w:tc>
+        <w:tc>
+          <w:tcPr>
+            <w:tcW w:w="1259" w:type="dxa"/>
+          </w:tcPr>
+          <w:p>
+            <w:pPr>
+              <w:jc w:val="both"/>
+            </w:pPr>
+            <w:r>
+              <w:t>April 11</w:t>
+            </w:r>
+            <w:bookmarkStart w:id="0" w:name="_GoBack"/>
+            <w:bookmarkEnd w:id="0"/>
+          </w:p>
+        </w:tc>
+        <w:tc>
+          <w:tcPr>
+            <w:tcW w:w="1243" w:type="dxa"/>
+          </w:tcPr>
+          <w:p>
+            <w:pPr>
+              <w:jc w:val="both"/>
+            </w:pPr>
           </w:p>
         </w:tc>
         <w:tc>
@@ -1351,6 +1438,7 @@
         <w:docPartUnique/>
       </w:docPartObj>
     </w:sdtPr>
+    <w:sdtEndPr/>
     <w:sdtContent>
       <w:p>
         <w:pPr>

</xml_diff>

<commit_message>
Final version monitoring plan
</commit_message>
<xml_diff>
--- a/Scala/MonitoringPlan.docx
+++ b/Scala/MonitoringPlan.docx
@@ -171,8 +171,6 @@
             <w:r>
               <w:t>100%</w:t>
             </w:r>
-            <w:bookmarkStart w:id="0" w:name="_GoBack"/>
-            <w:bookmarkEnd w:id="0"/>
           </w:p>
         </w:tc>
         <w:tc>
@@ -587,7 +585,7 @@
               <w:jc w:val="both"/>
             </w:pPr>
             <w:r>
-              <w:t>-</w:t>
+              <w:t>April 11</w:t>
             </w:r>
           </w:p>
         </w:tc>
@@ -600,7 +598,7 @@
               <w:jc w:val="both"/>
             </w:pPr>
             <w:r>
-              <w:t>50%</w:t>
+              <w:t>100%</w:t>
             </w:r>
           </w:p>
         </w:tc>
@@ -612,9 +610,6 @@
             <w:pPr>
               <w:jc w:val="both"/>
             </w:pPr>
-            <w:r>
-              <w:t>Up and down do not work.</w:t>
-            </w:r>
           </w:p>
         </w:tc>
       </w:tr>
@@ -680,8 +675,10 @@
               <w:jc w:val="both"/>
             </w:pPr>
             <w:r>
-              <w:t>-</w:t>
-            </w:r>
+              <w:t>April 11</w:t>
+            </w:r>
+            <w:bookmarkStart w:id="0" w:name="_GoBack"/>
+            <w:bookmarkEnd w:id="0"/>
           </w:p>
         </w:tc>
         <w:tc>
@@ -693,7 +690,7 @@
               <w:jc w:val="both"/>
             </w:pPr>
             <w:r>
-              <w:t>50%</w:t>
+              <w:t>100%</w:t>
             </w:r>
           </w:p>
         </w:tc>
@@ -705,9 +702,6 @@
             <w:pPr>
               <w:jc w:val="both"/>
             </w:pPr>
-            <w:r>
-              <w:t>Same as above</w:t>
-            </w:r>
           </w:p>
         </w:tc>
       </w:tr>

</xml_diff>